<commit_message>
Orientadora pediu para atualziar.
</commit_message>
<xml_diff>
--- a/_._/OLD/2023-1/SIS/AmandaDetofolConstante/PreProjeto.docx
+++ b/_._/OLD/2023-1/SIS/AmandaDetofolConstante/PreProjeto.docx
@@ -1707,7 +1707,16 @@
         <w:t xml:space="preserve">analisar </w:t>
       </w:r>
       <w:r>
-        <w:t xml:space="preserve">os resultados da pesquisa realizada pela busca. Referente aos CI, Costa </w:t>
+        <w:t xml:space="preserve">os resultados da pesquisa realizada pela busca. Referente aos CI, </w:t>
+      </w:r>
+      <w:r>
+        <w:t xml:space="preserve">Santos (2012 apud </w:t>
+      </w:r>
+      <w:r>
+        <w:t>COSTA</w:t>
+      </w:r>
+      <w:r>
+        <w:t xml:space="preserve"> </w:t>
       </w:r>
       <w:r>
         <w:rPr>
@@ -1717,19 +1726,16 @@
         <w:t>et al.</w:t>
       </w:r>
       <w:r>
-        <w:t xml:space="preserve"> (2016 </w:t>
-      </w:r>
-      <w:r>
-        <w:t>apud</w:t>
-      </w:r>
-      <w:r>
-        <w:t xml:space="preserve"> SANTOS, 20</w:t>
-      </w:r>
-      <w:r>
-        <w:t>1</w:t>
-      </w:r>
-      <w:r>
-        <w:t xml:space="preserve">2) ainda destacam a importância de estabelecer critérios de qualidade e pesos para os CI adotados, assim </w:t>
+        <w:t xml:space="preserve">, </w:t>
+      </w:r>
+      <w:r>
+        <w:t>2016</w:t>
+      </w:r>
+      <w:r>
+        <w:t>)</w:t>
+      </w:r>
+      <w:r>
+        <w:t xml:space="preserve"> ainda destaca a importância de estabelecer critérios de qualidade e pesos para os CI adotados, assim </w:t>
       </w:r>
       <w:r>
         <w:lastRenderedPageBreak/>
@@ -1766,7 +1772,16 @@
         <w:t>p</w:t>
       </w:r>
       <w:r>
-        <w:t xml:space="preserve">ortuguês. Por fim, foram seguidos os passos indicados por Costa </w:t>
+        <w:t xml:space="preserve">ortuguês. Por fim, foram seguidos os passos indicados por </w:t>
+      </w:r>
+      <w:r>
+        <w:t xml:space="preserve">Santos (2012 apud </w:t>
+      </w:r>
+      <w:r>
+        <w:t>COSTA</w:t>
+      </w:r>
+      <w:r>
+        <w:t xml:space="preserve"> </w:t>
       </w:r>
       <w:r>
         <w:rPr>
@@ -1776,26 +1791,10 @@
         <w:t>et al.</w:t>
       </w:r>
       <w:r>
-        <w:t xml:space="preserve"> (2016 </w:t>
-      </w:r>
-      <w:r>
-        <w:t>apud</w:t>
-      </w:r>
-      <w:r>
-        <w:rPr>
-          <w:i/>
-          <w:iCs/>
-        </w:rPr>
-        <w:t xml:space="preserve"> </w:t>
-      </w:r>
-      <w:r>
-        <w:t>SANTOS, 20</w:t>
-      </w:r>
-      <w:r>
-        <w:t>1</w:t>
-      </w:r>
-      <w:r>
-        <w:t xml:space="preserve">2), que </w:t>
+        <w:t xml:space="preserve">, </w:t>
+      </w:r>
+      <w:r>
+        <w:t xml:space="preserve">2016), que </w:t>
       </w:r>
       <w:r>
         <w:rPr>
@@ -1875,27 +1874,14 @@
       <w:r>
         <w:t xml:space="preserve">Tabela </w:t>
       </w:r>
-      <w:r>
-        <w:fldChar w:fldCharType="begin"/>
-      </w:r>
-      <w:r>
-        <w:instrText xml:space="preserve"> SEQ Tabela \* ARABIC </w:instrText>
-      </w:r>
-      <w:r>
-        <w:fldChar w:fldCharType="separate"/>
-      </w:r>
-      <w:r>
-        <w:rPr>
-          <w:noProof/>
-        </w:rPr>
-        <w:t>1</w:t>
-      </w:r>
-      <w:r>
-        <w:rPr>
-          <w:noProof/>
-        </w:rPr>
-        <w:fldChar w:fldCharType="end"/>
-      </w:r>
+      <w:fldSimple w:instr=" SEQ Tabela \* ARABIC ">
+        <w:r>
+          <w:rPr>
+            <w:noProof/>
+          </w:rPr>
+          <w:t>1</w:t>
+        </w:r>
+      </w:fldSimple>
       <w:bookmarkEnd w:id="19"/>
       <w:r>
         <w:t>- Critérios de qualidade</w:t>
@@ -2905,7 +2891,17 @@
         <w:t xml:space="preserve">Fonte: adaptado de </w:t>
       </w:r>
       <w:r>
-        <w:t xml:space="preserve">Costa </w:t>
+        <w:rPr>
+          <w:color w:val="000000"/>
+          <w:shd w:val="clear" w:color="auto" w:fill="FFFFFF"/>
+        </w:rPr>
+        <w:t xml:space="preserve">Santos (2012 apud </w:t>
+      </w:r>
+      <w:r>
+        <w:t>COSTA</w:t>
+      </w:r>
+      <w:r>
+        <w:t xml:space="preserve"> </w:t>
       </w:r>
       <w:r>
         <w:rPr>
@@ -2915,19 +2911,10 @@
         <w:t>et al.</w:t>
       </w:r>
       <w:r>
-        <w:t xml:space="preserve"> (2016 </w:t>
-      </w:r>
-      <w:r>
-        <w:t>apud</w:t>
-      </w:r>
-      <w:r>
-        <w:t xml:space="preserve"> SANTOS, 20</w:t>
-      </w:r>
-      <w:r>
-        <w:t>1</w:t>
-      </w:r>
-      <w:r>
-        <w:t>2)</w:t>
+        <w:t xml:space="preserve">, </w:t>
+      </w:r>
+      <w:r>
+        <w:t>2016)</w:t>
       </w:r>
       <w:r>
         <w:t>.</w:t>
@@ -3116,27 +3103,14 @@
         <w:lastRenderedPageBreak/>
         <w:t xml:space="preserve">Tabela </w:t>
       </w:r>
-      <w:r>
-        <w:fldChar w:fldCharType="begin"/>
-      </w:r>
-      <w:r>
-        <w:instrText xml:space="preserve"> SEQ Tabela \* ARABIC </w:instrText>
-      </w:r>
-      <w:r>
-        <w:fldChar w:fldCharType="separate"/>
-      </w:r>
-      <w:r>
-        <w:rPr>
-          <w:noProof/>
-        </w:rPr>
-        <w:t>2</w:t>
-      </w:r>
-      <w:r>
-        <w:rPr>
-          <w:noProof/>
-        </w:rPr>
-        <w:fldChar w:fldCharType="end"/>
-      </w:r>
+      <w:fldSimple w:instr=" SEQ Tabela \* ARABIC ">
+        <w:r>
+          <w:rPr>
+            <w:noProof/>
+          </w:rPr>
+          <w:t>2</w:t>
+        </w:r>
+      </w:fldSimple>
       <w:bookmarkEnd w:id="20"/>
       <w:r>
         <w:t xml:space="preserve">- </w:t>
@@ -4309,27 +4283,14 @@
       <w:r>
         <w:t xml:space="preserve">Quadro </w:t>
       </w:r>
-      <w:r>
-        <w:fldChar w:fldCharType="begin"/>
-      </w:r>
-      <w:r>
-        <w:instrText xml:space="preserve"> SEQ Quadro \* ARABIC </w:instrText>
-      </w:r>
-      <w:r>
-        <w:fldChar w:fldCharType="separate"/>
-      </w:r>
-      <w:r>
-        <w:rPr>
-          <w:noProof/>
-        </w:rPr>
-        <w:t>1</w:t>
-      </w:r>
-      <w:r>
-        <w:rPr>
-          <w:noProof/>
-        </w:rPr>
-        <w:fldChar w:fldCharType="end"/>
-      </w:r>
+      <w:fldSimple w:instr=" SEQ Quadro \* ARABIC ">
+        <w:r>
+          <w:rPr>
+            <w:noProof/>
+          </w:rPr>
+          <w:t>1</w:t>
+        </w:r>
+      </w:fldSimple>
       <w:bookmarkEnd w:id="27"/>
       <w:r>
         <w:t>- Síntese dos trabalhos correlatos selecionados</w:t>
@@ -5854,27 +5815,14 @@
       <w:r>
         <w:t xml:space="preserve">Quadro </w:t>
       </w:r>
-      <w:r>
-        <w:fldChar w:fldCharType="begin"/>
-      </w:r>
-      <w:r>
-        <w:instrText xml:space="preserve"> SEQ Quadro \* ARABIC </w:instrText>
-      </w:r>
-      <w:r>
-        <w:fldChar w:fldCharType="separate"/>
-      </w:r>
-      <w:r>
-        <w:rPr>
-          <w:noProof/>
-        </w:rPr>
-        <w:t>2</w:t>
-      </w:r>
-      <w:r>
-        <w:rPr>
-          <w:noProof/>
-        </w:rPr>
-        <w:fldChar w:fldCharType="end"/>
-      </w:r>
+      <w:fldSimple w:instr=" SEQ Quadro \* ARABIC ">
+        <w:r>
+          <w:rPr>
+            <w:noProof/>
+          </w:rPr>
+          <w:t>2</w:t>
+        </w:r>
+      </w:fldSimple>
       <w:bookmarkEnd w:id="38"/>
       <w:r>
         <w:t xml:space="preserve"> - </w:t>
@@ -8343,27 +8291,14 @@
         <w:lastRenderedPageBreak/>
         <w:t xml:space="preserve">Quadro </w:t>
       </w:r>
-      <w:r>
-        <w:fldChar w:fldCharType="begin"/>
-      </w:r>
-      <w:r>
-        <w:instrText xml:space="preserve"> SEQ Quadro \* ARABIC </w:instrText>
-      </w:r>
-      <w:r>
-        <w:fldChar w:fldCharType="separate"/>
-      </w:r>
-      <w:r>
-        <w:rPr>
-          <w:noProof/>
-        </w:rPr>
-        <w:t>3</w:t>
-      </w:r>
-      <w:r>
-        <w:rPr>
-          <w:noProof/>
-        </w:rPr>
-        <w:fldChar w:fldCharType="end"/>
-      </w:r>
+      <w:fldSimple w:instr=" SEQ Quadro \* ARABIC ">
+        <w:r>
+          <w:rPr>
+            <w:noProof/>
+          </w:rPr>
+          <w:t>3</w:t>
+        </w:r>
+      </w:fldSimple>
       <w:bookmarkEnd w:id="40"/>
       <w:r>
         <w:t xml:space="preserve"> - </w:t>

</xml_diff>